<commit_message>
Updated "Récupérer un objet" textual description
</commit_message>
<xml_diff>
--- a/Descriptions textuelles des cas d'utilisation/Récupérer un objet.docx
+++ b/Descriptions textuelles des cas d'utilisation/Récupérer un objet.docx
@@ -48,8 +48,6 @@
         </w:rPr>
         <w:t xml:space="preserve"> </w:t>
       </w:r>
-      <w:bookmarkStart w:id="1" w:name="_GoBack"/>
-      <w:bookmarkEnd w:id="1"/>
       <w:r>
         <w:rPr>
           <w:sz w:val="44"/>
@@ -123,6 +121,9 @@
       <w:r>
         <w:t xml:space="preserve"> </w:t>
       </w:r>
+      <w:r>
+        <w:t>Néant</w:t>
+      </w:r>
     </w:p>
     <w:p>
       <w:pPr>
@@ -167,6 +168,9 @@
       <w:r>
         <w:t xml:space="preserve"> Cyril Allexandre</w:t>
       </w:r>
+      <w:r>
+        <w:t>, Emilien Henon</w:t>
+      </w:r>
     </w:p>
     <w:p>
       <w:pPr>
@@ -184,6 +188,9 @@
       </w:r>
       <w:r>
         <w:t xml:space="preserve"> 1</w:t>
+      </w:r>
+      <w:r>
+        <w:t>.2</w:t>
       </w:r>
     </w:p>
     <w:p>
@@ -717,7 +724,7 @@
         <w:rPr>
           <w:i/>
         </w:rPr>
-        <w:t>N7</w:t>
+        <w:t>N8</w:t>
       </w:r>
       <w:r>
         <w:rPr>
@@ -762,7 +769,15 @@
         <w:t xml:space="preserve"> : </w:t>
       </w:r>
       <w:r>
-        <w:t>Le système fait appel au cas d’utilisation interne « facturer un supplément »</w:t>
+        <w:t xml:space="preserve">Le système fait appel </w:t>
+      </w:r>
+      <w:r>
+        <w:t>au cas d’utilisation interne « F</w:t>
+      </w:r>
+      <w:bookmarkStart w:id="1" w:name="_GoBack"/>
+      <w:bookmarkEnd w:id="1"/>
+      <w:r>
+        <w:t>acturer un supplément »</w:t>
       </w:r>
     </w:p>
     <w:p>

</xml_diff>